<commit_message>
Updated Sprint log with names
</commit_message>
<xml_diff>
--- a/Sprint Log 1.docx
+++ b/Sprint Log 1.docx
@@ -32,9 +32,8 @@
           <w:szCs w:val="34"/>
           <w:lang w:val="en-US"/>
         </w:rPr>
-        <w:t xml:space="preserve">Sprint Log 1 - </w:t>
-      </w:r>
-      <w:proofErr w:type="spellStart"/>
+        <w:t xml:space="preserve">Sprint Log 1 </w:t>
+      </w:r>
       <w:r>
         <w:rPr>
           <w:rFonts w:ascii="Proxima Nova" w:eastAsia="Proxima Nova" w:hAnsi="Proxima Nova" w:cs="Proxima Nova"/>
@@ -44,22 +43,194 @@
           <w:szCs w:val="34"/>
           <w:lang w:val="en-US"/>
         </w:rPr>
-        <w:t>Spac</w:t>
-      </w:r>
+        <w:t>–</w:t>
+      </w:r>
+      <w:r>
+        <w:rPr>
+          <w:rFonts w:ascii="Proxima Nova" w:eastAsia="Proxima Nova" w:hAnsi="Proxima Nova" w:cs="Proxima Nova"/>
+          <w:b/>
+          <w:color w:val="24292E"/>
+          <w:sz w:val="34"/>
+          <w:szCs w:val="34"/>
+          <w:lang w:val="en-US"/>
+        </w:rPr>
+        <w:t xml:space="preserve"> </w:t>
+      </w:r>
+      <w:proofErr w:type="spellStart"/>
+      <w:r>
+        <w:rPr>
+          <w:rFonts w:ascii="Proxima Nova" w:eastAsia="Proxima Nova" w:hAnsi="Proxima Nova" w:cs="Proxima Nova"/>
+          <w:b/>
+          <w:color w:val="24292E"/>
+          <w:sz w:val="34"/>
+          <w:szCs w:val="34"/>
+          <w:lang w:val="en-US"/>
+        </w:rPr>
+        <w:t>SpaceY</w:t>
+      </w:r>
+      <w:proofErr w:type="spellEnd"/>
+    </w:p>
+    <w:p>
+      <w:pPr>
+        <w:pStyle w:val="Quote"/>
+        <w:spacing w:line="240" w:lineRule="auto"/>
+        <w:ind w:left="0"/>
+        <w:rPr>
+          <w:lang w:val="en-US"/>
+        </w:rPr>
+      </w:pPr>
+      <w:r>
+        <w:rPr>
+          <w:lang w:val="en-US"/>
+        </w:rPr>
+        <w:t xml:space="preserve">Felix </w:t>
+      </w:r>
+      <w:proofErr w:type="spellStart"/>
+      <w:r>
+        <w:rPr>
+          <w:lang w:val="en-US"/>
+        </w:rPr>
+        <w:t>Andersson</w:t>
+      </w:r>
+      <w:proofErr w:type="spellEnd"/>
+      <w:r>
+        <w:rPr>
+          <w:lang w:val="en-US"/>
+        </w:rPr>
+        <w:t xml:space="preserve">, </w:t>
+      </w:r>
+      <w:proofErr w:type="spellStart"/>
+      <w:r>
+        <w:rPr>
+          <w:lang w:val="en-US"/>
+        </w:rPr>
+        <w:t>Frerik</w:t>
+      </w:r>
+      <w:proofErr w:type="spellEnd"/>
+      <w:r>
+        <w:rPr>
+          <w:lang w:val="en-US"/>
+        </w:rPr>
+        <w:t xml:space="preserve"> Johansson</w:t>
+      </w:r>
+    </w:p>
+    <w:p>
+      <w:pPr>
+        <w:pStyle w:val="Quote"/>
+        <w:spacing w:line="240" w:lineRule="auto"/>
+        <w:ind w:left="0"/>
+        <w:rPr>
+          <w:lang w:val="en-US"/>
+        </w:rPr>
+      </w:pPr>
+      <w:r>
+        <w:rPr>
+          <w:lang w:val="en-US"/>
+        </w:rPr>
+        <w:t>Andreas Mann</w:t>
+      </w:r>
+      <w:r>
+        <w:rPr>
+          <w:lang w:val="en-US"/>
+        </w:rPr>
+        <w:tab/>
+      </w:r>
+      <w:r>
+        <w:rPr>
+          <w:lang w:val="en-US"/>
+        </w:rPr>
+        <w:t xml:space="preserve">, </w:t>
+      </w:r>
+      <w:proofErr w:type="spellStart"/>
+      <w:r>
+        <w:rPr>
+          <w:lang w:val="en-US"/>
+        </w:rPr>
+        <w:t>Themistoklis</w:t>
+      </w:r>
+      <w:proofErr w:type="spellEnd"/>
+      <w:r>
+        <w:rPr>
+          <w:lang w:val="en-US"/>
+        </w:rPr>
+        <w:t xml:space="preserve"> </w:t>
+      </w:r>
+      <w:proofErr w:type="spellStart"/>
+      <w:r>
+        <w:rPr>
+          <w:lang w:val="en-US"/>
+        </w:rPr>
+        <w:t>Ntoukolis</w:t>
+      </w:r>
+      <w:proofErr w:type="spellEnd"/>
+    </w:p>
+    <w:p>
+      <w:pPr>
+        <w:pStyle w:val="Quote"/>
+        <w:spacing w:line="240" w:lineRule="auto"/>
+        <w:ind w:left="0"/>
+        <w:rPr>
+          <w:lang w:val="en-US"/>
+        </w:rPr>
+      </w:pPr>
       <w:bookmarkStart w:id="1" w:name="_GoBack"/>
       <w:bookmarkEnd w:id="1"/>
       <w:r>
         <w:rPr>
-          <w:rFonts w:ascii="Proxima Nova" w:eastAsia="Proxima Nova" w:hAnsi="Proxima Nova" w:cs="Proxima Nova"/>
-          <w:b/>
-          <w:color w:val="24292E"/>
-          <w:sz w:val="34"/>
-          <w:szCs w:val="34"/>
-          <w:lang w:val="en-US"/>
-        </w:rPr>
-        <w:t>eY</w:t>
+          <w:lang w:val="en-US"/>
+        </w:rPr>
+        <w:t>Sinan Saleh</w:t>
+      </w:r>
+      <w:r>
+        <w:rPr>
+          <w:lang w:val="en-US"/>
+        </w:rPr>
+        <w:t xml:space="preserve">, </w:t>
+      </w:r>
+      <w:r>
+        <w:rPr>
+          <w:lang w:val="en-US"/>
+        </w:rPr>
+        <w:t>Martin Tran</w:t>
+      </w:r>
+    </w:p>
+    <w:p>
+      <w:pPr>
+        <w:pStyle w:val="Quote"/>
+        <w:spacing w:line="240" w:lineRule="auto"/>
+        <w:ind w:left="0"/>
+        <w:rPr>
+          <w:lang w:val="en-US"/>
+        </w:rPr>
+      </w:pPr>
+      <w:proofErr w:type="spellStart"/>
+      <w:r>
+        <w:rPr>
+          <w:lang w:val="en-US"/>
+        </w:rPr>
+        <w:t>Györgi</w:t>
       </w:r>
       <w:proofErr w:type="spellEnd"/>
+      <w:r>
+        <w:rPr>
+          <w:lang w:val="en-US"/>
+        </w:rPr>
+        <w:t xml:space="preserve"> </w:t>
+      </w:r>
+      <w:proofErr w:type="spellStart"/>
+      <w:r>
+        <w:rPr>
+          <w:lang w:val="en-US"/>
+        </w:rPr>
+        <w:t>Valoci</w:t>
+      </w:r>
+      <w:proofErr w:type="spellEnd"/>
+      <w:r>
+        <w:rPr>
+          <w:lang w:val="en-US"/>
+        </w:rPr>
+        <w:t>,</w:t>
+      </w:r>
     </w:p>
     <w:p>
       <w:pPr>
@@ -470,6 +641,7 @@
           <w:u w:val="single"/>
           <w:lang w:val="en-US"/>
         </w:rPr>
+        <w:lastRenderedPageBreak/>
         <w:t>Discuss any deviations from the sprint commitment.</w:t>
       </w:r>
     </w:p>
@@ -492,18 +664,7 @@
           <w:szCs w:val="24"/>
           <w:lang w:val="en-US"/>
         </w:rPr>
-        <w:t xml:space="preserve">The commitments for this sprint were quite trivial. The main goal was to set up the environments for the project but most importantly to extract requirements </w:t>
-      </w:r>
-      <w:r>
-        <w:rPr>
-          <w:rFonts w:ascii="Open Sans" w:eastAsia="Average" w:hAnsi="Open Sans" w:cs="Open Sans"/>
-          <w:color w:val="24292E"/>
-          <w:sz w:val="24"/>
-          <w:szCs w:val="24"/>
-          <w:lang w:val="en-US"/>
-        </w:rPr>
-        <w:lastRenderedPageBreak/>
-        <w:t>from the customer. Since these commitments were neither hard nor time-consuming, it was trivial for the team to stay on track with the commitments.</w:t>
+        <w:t>The commitments for this sprint were quite trivial. The main goal was to set up the environments for the project but most importantly to extract requirements from the customer. Since these commitments were neither hard nor time-consuming, it was trivial for the team to stay on track with the commitments.</w:t>
       </w:r>
     </w:p>
     <w:p>
@@ -727,6 +888,7 @@
           <w:szCs w:val="24"/>
           <w:lang w:val="en-US"/>
         </w:rPr>
+        <w:lastRenderedPageBreak/>
         <w:t xml:space="preserve">The two questions above will not be addressed thoroughly in this initial sprint log as none of the actual </w:t>
       </w:r>
       <w:proofErr w:type="spellStart"/>
@@ -749,18 +911,7 @@
           <w:szCs w:val="24"/>
           <w:lang w:val="en-US"/>
         </w:rPr>
-        <w:t xml:space="preserve"> have yet been implemented in any notable </w:t>
-      </w:r>
-      <w:r>
-        <w:rPr>
-          <w:rFonts w:ascii="Open Sans" w:eastAsia="Average" w:hAnsi="Open Sans" w:cs="Open Sans"/>
-          <w:color w:val="24292E"/>
-          <w:sz w:val="24"/>
-          <w:szCs w:val="24"/>
-          <w:lang w:val="en-US"/>
-        </w:rPr>
-        <w:lastRenderedPageBreak/>
-        <w:t>way that would allow the team to reflect on their interactions and their efficiency. What can be said is that the practice of having an on-site customer proved very efficient in this initial stage. Instead of brainstorming ideas for what we wanted to create, a short interview with the customer allowed the team to scope the project as to meet the customer’s requirements. This allowed the team to a relevant backlog. The time/efficiency-payoff here was very good.</w:t>
+        <w:t xml:space="preserve"> have yet been implemented in any notable way that would allow the team to reflect on their interactions and their efficiency. What can be said is that the practice of having an on-site customer proved very efficient in this initial stage. Instead of brainstorming ideas for what we wanted to create, a short interview with the customer allowed the team to scope the project as to meet the customer’s requirements. This allowed the team to a relevant backlog. The time/efficiency-payoff here was very good.</w:t>
       </w:r>
     </w:p>
     <w:sectPr>
@@ -1600,6 +1751,37 @@
       <w:szCs w:val="26"/>
     </w:rPr>
   </w:style>
+  <w:style w:type="paragraph" w:styleId="Quote">
+    <w:name w:val="Quote"/>
+    <w:basedOn w:val="Normal"/>
+    <w:next w:val="Normal"/>
+    <w:link w:val="QuoteChar"/>
+    <w:uiPriority w:val="29"/>
+    <w:qFormat/>
+    <w:rsid w:val="00DA6773"/>
+    <w:pPr>
+      <w:spacing w:before="200" w:after="160"/>
+      <w:ind w:left="864" w:right="864"/>
+      <w:jc w:val="center"/>
+    </w:pPr>
+    <w:rPr>
+      <w:i/>
+      <w:iCs/>
+      <w:color w:val="404040" w:themeColor="text1" w:themeTint="BF"/>
+    </w:rPr>
+  </w:style>
+  <w:style w:type="character" w:customStyle="1" w:styleId="QuoteChar">
+    <w:name w:val="Quote Char"/>
+    <w:basedOn w:val="DefaultParagraphFont"/>
+    <w:link w:val="Quote"/>
+    <w:uiPriority w:val="29"/>
+    <w:rsid w:val="00DA6773"/>
+    <w:rPr>
+      <w:i/>
+      <w:iCs/>
+      <w:color w:val="404040" w:themeColor="text1" w:themeTint="BF"/>
+    </w:rPr>
+  </w:style>
 </w:styles>
 </file>
 

</xml_diff>